<commit_message>
Adding System Design Document pdf v1
</commit_message>
<xml_diff>
--- a/docs/ms_office_documents/COMP 195 Project BAT System Design Document.docx
+++ b/docs/ms_office_documents/COMP 195 Project BAT System Design Document.docx
@@ -56,7 +56,7 @@
         <w:rPr>
           <w:noProof/>
         </w:rPr>
-        <w:t>4 February 2022</w:t>
+        <w:t>5 February 2022</w:t>
       </w:r>
       <w:r>
         <w:fldChar w:fldCharType="end"/>
@@ -126,7 +126,7 @@
         <w:pStyle w:val="Heading1"/>
       </w:pPr>
       <w:bookmarkStart w:id="0" w:name="_Toc94854190"/>
-      <w:bookmarkStart w:id="1" w:name="_Toc94855209"/>
+      <w:bookmarkStart w:id="1" w:name="_Toc94965454"/>
       <w:r>
         <w:lastRenderedPageBreak/>
         <w:t>Table of Contents</w:t>
@@ -179,7 +179,7 @@
         <w:rPr>
           <w:noProof/>
         </w:rPr>
-        <w:instrText xml:space="preserve"> PAGEREF _Toc94855209 \h </w:instrText>
+        <w:instrText xml:space="preserve"> PAGEREF _Toc94965454 \h </w:instrText>
       </w:r>
       <w:r>
         <w:rPr>
@@ -241,7 +241,7 @@
         <w:rPr>
           <w:noProof/>
         </w:rPr>
-        <w:instrText xml:space="preserve"> PAGEREF _Toc94855210 \h </w:instrText>
+        <w:instrText xml:space="preserve"> PAGEREF _Toc94965455 \h </w:instrText>
       </w:r>
       <w:r>
         <w:rPr>
@@ -302,7 +302,7 @@
         <w:rPr>
           <w:noProof/>
         </w:rPr>
-        <w:instrText xml:space="preserve"> PAGEREF _Toc94855211 \h </w:instrText>
+        <w:instrText xml:space="preserve"> PAGEREF _Toc94965456 \h </w:instrText>
       </w:r>
       <w:r>
         <w:rPr>
@@ -363,7 +363,7 @@
         <w:rPr>
           <w:noProof/>
         </w:rPr>
-        <w:instrText xml:space="preserve"> PAGEREF _Toc94855212 \h </w:instrText>
+        <w:instrText xml:space="preserve"> PAGEREF _Toc94965457 \h </w:instrText>
       </w:r>
       <w:r>
         <w:rPr>
@@ -424,7 +424,7 @@
         <w:rPr>
           <w:noProof/>
         </w:rPr>
-        <w:instrText xml:space="preserve"> PAGEREF _Toc94855213 \h </w:instrText>
+        <w:instrText xml:space="preserve"> PAGEREF _Toc94965458 \h </w:instrText>
       </w:r>
       <w:r>
         <w:rPr>
@@ -485,7 +485,7 @@
         <w:rPr>
           <w:noProof/>
         </w:rPr>
-        <w:instrText xml:space="preserve"> PAGEREF _Toc94855214 \h </w:instrText>
+        <w:instrText xml:space="preserve"> PAGEREF _Toc94965459 \h </w:instrText>
       </w:r>
       <w:r>
         <w:rPr>
@@ -546,7 +546,7 @@
         <w:rPr>
           <w:noProof/>
         </w:rPr>
-        <w:instrText xml:space="preserve"> PAGEREF _Toc94855215 \h </w:instrText>
+        <w:instrText xml:space="preserve"> PAGEREF _Toc94965460 \h </w:instrText>
       </w:r>
       <w:r>
         <w:rPr>
@@ -607,7 +607,7 @@
         <w:rPr>
           <w:noProof/>
         </w:rPr>
-        <w:instrText xml:space="preserve"> PAGEREF _Toc94855216 \h </w:instrText>
+        <w:instrText xml:space="preserve"> PAGEREF _Toc94965461 \h </w:instrText>
       </w:r>
       <w:r>
         <w:rPr>
@@ -668,7 +668,7 @@
         <w:rPr>
           <w:noProof/>
         </w:rPr>
-        <w:instrText xml:space="preserve"> PAGEREF _Toc94855217 \h </w:instrText>
+        <w:instrText xml:space="preserve"> PAGEREF _Toc94965462 \h </w:instrText>
       </w:r>
       <w:r>
         <w:rPr>
@@ -729,7 +729,7 @@
         <w:rPr>
           <w:noProof/>
         </w:rPr>
-        <w:instrText xml:space="preserve"> PAGEREF _Toc94855218 \h </w:instrText>
+        <w:instrText xml:space="preserve"> PAGEREF _Toc94965463 \h </w:instrText>
       </w:r>
       <w:r>
         <w:rPr>
@@ -790,7 +790,7 @@
         <w:rPr>
           <w:noProof/>
         </w:rPr>
-        <w:instrText xml:space="preserve"> PAGEREF _Toc94855219 \h </w:instrText>
+        <w:instrText xml:space="preserve"> PAGEREF _Toc94965464 \h </w:instrText>
       </w:r>
       <w:r>
         <w:rPr>
@@ -852,7 +852,7 @@
         <w:rPr>
           <w:noProof/>
         </w:rPr>
-        <w:instrText xml:space="preserve"> PAGEREF _Toc94855220 \h </w:instrText>
+        <w:instrText xml:space="preserve"> PAGEREF _Toc94965465 \h </w:instrText>
       </w:r>
       <w:r>
         <w:rPr>
@@ -913,7 +913,7 @@
         <w:rPr>
           <w:noProof/>
         </w:rPr>
-        <w:instrText xml:space="preserve"> PAGEREF _Toc94855221 \h </w:instrText>
+        <w:instrText xml:space="preserve"> PAGEREF _Toc94965466 \h </w:instrText>
       </w:r>
       <w:r>
         <w:rPr>
@@ -974,7 +974,7 @@
         <w:rPr>
           <w:noProof/>
         </w:rPr>
-        <w:instrText xml:space="preserve"> PAGEREF _Toc94855222 \h </w:instrText>
+        <w:instrText xml:space="preserve"> PAGEREF _Toc94965467 \h </w:instrText>
       </w:r>
       <w:r>
         <w:rPr>
@@ -1035,7 +1035,7 @@
         <w:rPr>
           <w:noProof/>
         </w:rPr>
-        <w:instrText xml:space="preserve"> PAGEREF _Toc94855223 \h </w:instrText>
+        <w:instrText xml:space="preserve"> PAGEREF _Toc94965468 \h </w:instrText>
       </w:r>
       <w:r>
         <w:rPr>
@@ -1097,7 +1097,7 @@
         <w:rPr>
           <w:noProof/>
         </w:rPr>
-        <w:instrText xml:space="preserve"> PAGEREF _Toc94855224 \h </w:instrText>
+        <w:instrText xml:space="preserve"> PAGEREF _Toc94965469 \h </w:instrText>
       </w:r>
       <w:r>
         <w:rPr>
@@ -1158,7 +1158,7 @@
         <w:rPr>
           <w:noProof/>
         </w:rPr>
-        <w:instrText xml:space="preserve"> PAGEREF _Toc94855225 \h </w:instrText>
+        <w:instrText xml:space="preserve"> PAGEREF _Toc94965470 \h </w:instrText>
       </w:r>
       <w:r>
         <w:rPr>
@@ -1219,7 +1219,7 @@
         <w:rPr>
           <w:noProof/>
         </w:rPr>
-        <w:instrText xml:space="preserve"> PAGEREF _Toc94855226 \h </w:instrText>
+        <w:instrText xml:space="preserve"> PAGEREF _Toc94965471 \h </w:instrText>
       </w:r>
       <w:r>
         <w:rPr>
@@ -1280,7 +1280,7 @@
         <w:rPr>
           <w:noProof/>
         </w:rPr>
-        <w:instrText xml:space="preserve"> PAGEREF _Toc94855227 \h </w:instrText>
+        <w:instrText xml:space="preserve"> PAGEREF _Toc94965472 \h </w:instrText>
       </w:r>
       <w:r>
         <w:rPr>
@@ -1342,7 +1342,7 @@
         <w:rPr>
           <w:noProof/>
         </w:rPr>
-        <w:instrText xml:space="preserve"> PAGEREF _Toc94855228 \h </w:instrText>
+        <w:instrText xml:space="preserve"> PAGEREF _Toc94965473 \h </w:instrText>
       </w:r>
       <w:r>
         <w:rPr>
@@ -1403,7 +1403,7 @@
         <w:rPr>
           <w:noProof/>
         </w:rPr>
-        <w:instrText xml:space="preserve"> PAGEREF _Toc94855229 \h </w:instrText>
+        <w:instrText xml:space="preserve"> PAGEREF _Toc94965474 \h </w:instrText>
       </w:r>
       <w:r>
         <w:rPr>
@@ -1464,7 +1464,7 @@
         <w:rPr>
           <w:noProof/>
         </w:rPr>
-        <w:instrText xml:space="preserve"> PAGEREF _Toc94855230 \h </w:instrText>
+        <w:instrText xml:space="preserve"> PAGEREF _Toc94965475 \h </w:instrText>
       </w:r>
       <w:r>
         <w:rPr>
@@ -1525,7 +1525,7 @@
         <w:rPr>
           <w:noProof/>
         </w:rPr>
-        <w:instrText xml:space="preserve"> PAGEREF _Toc94855231 \h </w:instrText>
+        <w:instrText xml:space="preserve"> PAGEREF _Toc94965476 \h </w:instrText>
       </w:r>
       <w:r>
         <w:rPr>
@@ -1586,7 +1586,7 @@
         <w:rPr>
           <w:noProof/>
         </w:rPr>
-        <w:instrText xml:space="preserve"> PAGEREF _Toc94855232 \h </w:instrText>
+        <w:instrText xml:space="preserve"> PAGEREF _Toc94965477 \h </w:instrText>
       </w:r>
       <w:r>
         <w:rPr>
@@ -1647,7 +1647,7 @@
         <w:rPr>
           <w:noProof/>
         </w:rPr>
-        <w:instrText xml:space="preserve"> PAGEREF _Toc94855233 \h </w:instrText>
+        <w:instrText xml:space="preserve"> PAGEREF _Toc94965478 \h </w:instrText>
       </w:r>
       <w:r>
         <w:rPr>
@@ -1708,7 +1708,7 @@
         <w:rPr>
           <w:noProof/>
         </w:rPr>
-        <w:instrText xml:space="preserve"> PAGEREF _Toc94855234 \h </w:instrText>
+        <w:instrText xml:space="preserve"> PAGEREF _Toc94965479 \h </w:instrText>
       </w:r>
       <w:r>
         <w:rPr>
@@ -1769,7 +1769,7 @@
         <w:rPr>
           <w:noProof/>
         </w:rPr>
-        <w:instrText xml:space="preserve"> PAGEREF _Toc94855235 \h </w:instrText>
+        <w:instrText xml:space="preserve"> PAGEREF _Toc94965480 \h </w:instrText>
       </w:r>
       <w:r>
         <w:rPr>
@@ -1830,7 +1830,7 @@
         <w:rPr>
           <w:noProof/>
         </w:rPr>
-        <w:instrText xml:space="preserve"> PAGEREF _Toc94855236 \h </w:instrText>
+        <w:instrText xml:space="preserve"> PAGEREF _Toc94965481 \h </w:instrText>
       </w:r>
       <w:r>
         <w:rPr>
@@ -1891,7 +1891,7 @@
         <w:rPr>
           <w:noProof/>
         </w:rPr>
-        <w:instrText xml:space="preserve"> PAGEREF _Toc94855237 \h </w:instrText>
+        <w:instrText xml:space="preserve"> PAGEREF _Toc94965482 \h </w:instrText>
       </w:r>
       <w:r>
         <w:rPr>
@@ -1952,7 +1952,7 @@
         <w:rPr>
           <w:noProof/>
         </w:rPr>
-        <w:instrText xml:space="preserve"> PAGEREF _Toc94855238 \h </w:instrText>
+        <w:instrText xml:space="preserve"> PAGEREF _Toc94965483 \h </w:instrText>
       </w:r>
       <w:r>
         <w:rPr>
@@ -2013,7 +2013,7 @@
         <w:rPr>
           <w:noProof/>
         </w:rPr>
-        <w:instrText xml:space="preserve"> PAGEREF _Toc94855239 \h </w:instrText>
+        <w:instrText xml:space="preserve"> PAGEREF _Toc94965484 \h </w:instrText>
       </w:r>
       <w:r>
         <w:rPr>
@@ -2075,7 +2075,7 @@
         <w:rPr>
           <w:noProof/>
         </w:rPr>
-        <w:instrText xml:space="preserve"> PAGEREF _Toc94855240 \h </w:instrText>
+        <w:instrText xml:space="preserve"> PAGEREF _Toc94965485 \h </w:instrText>
       </w:r>
       <w:r>
         <w:rPr>
@@ -2136,7 +2136,7 @@
         <w:rPr>
           <w:noProof/>
         </w:rPr>
-        <w:instrText xml:space="preserve"> PAGEREF _Toc94855241 \h </w:instrText>
+        <w:instrText xml:space="preserve"> PAGEREF _Toc94965486 \h </w:instrText>
       </w:r>
       <w:r>
         <w:rPr>
@@ -2198,7 +2198,7 @@
         <w:rPr>
           <w:noProof/>
         </w:rPr>
-        <w:instrText xml:space="preserve"> PAGEREF _Toc94855242 \h </w:instrText>
+        <w:instrText xml:space="preserve"> PAGEREF _Toc94965487 \h </w:instrText>
       </w:r>
       <w:r>
         <w:rPr>
@@ -2259,7 +2259,7 @@
         <w:rPr>
           <w:noProof/>
         </w:rPr>
-        <w:instrText xml:space="preserve"> PAGEREF _Toc94855243 \h </w:instrText>
+        <w:instrText xml:space="preserve"> PAGEREF _Toc94965488 \h </w:instrText>
       </w:r>
       <w:r>
         <w:rPr>
@@ -2320,7 +2320,7 @@
         <w:rPr>
           <w:noProof/>
         </w:rPr>
-        <w:instrText xml:space="preserve"> PAGEREF _Toc94855244 \h </w:instrText>
+        <w:instrText xml:space="preserve"> PAGEREF _Toc94965489 \h </w:instrText>
       </w:r>
       <w:r>
         <w:rPr>
@@ -2381,7 +2381,7 @@
         <w:rPr>
           <w:noProof/>
         </w:rPr>
-        <w:instrText xml:space="preserve"> PAGEREF _Toc94855245 \h </w:instrText>
+        <w:instrText xml:space="preserve"> PAGEREF _Toc94965490 \h </w:instrText>
       </w:r>
       <w:r>
         <w:rPr>
@@ -2442,7 +2442,7 @@
         <w:rPr>
           <w:noProof/>
         </w:rPr>
-        <w:instrText xml:space="preserve"> PAGEREF _Toc94855246 \h </w:instrText>
+        <w:instrText xml:space="preserve"> PAGEREF _Toc94965491 \h </w:instrText>
       </w:r>
       <w:r>
         <w:rPr>
@@ -2504,7 +2504,7 @@
         <w:rPr>
           <w:noProof/>
         </w:rPr>
-        <w:instrText xml:space="preserve"> PAGEREF _Toc94855247 \h </w:instrText>
+        <w:instrText xml:space="preserve"> PAGEREF _Toc94965492 \h </w:instrText>
       </w:r>
       <w:r>
         <w:rPr>
@@ -2566,7 +2566,7 @@
         <w:rPr>
           <w:noProof/>
         </w:rPr>
-        <w:instrText xml:space="preserve"> PAGEREF _Toc94855248 \h </w:instrText>
+        <w:instrText xml:space="preserve"> PAGEREF _Toc94965493 \h </w:instrText>
       </w:r>
       <w:r>
         <w:rPr>
@@ -2608,7 +2608,7 @@
         <w:pStyle w:val="Heading1"/>
       </w:pPr>
       <w:bookmarkStart w:id="2" w:name="_Toc94854191"/>
-      <w:bookmarkStart w:id="3" w:name="_Toc94855210"/>
+      <w:bookmarkStart w:id="3" w:name="_Toc94965455"/>
       <w:r>
         <w:lastRenderedPageBreak/>
         <w:t>System Architecture</w:t>
@@ -2626,10 +2626,10 @@
           <w:noProof/>
         </w:rPr>
         <w:drawing>
-          <wp:inline distT="0" distB="0" distL="0" distR="0" wp14:anchorId="0A1060E7" wp14:editId="4132A161">
+          <wp:inline distT="0" distB="0" distL="0" distR="0" wp14:anchorId="0A1060E7" wp14:editId="4CE6C9C7">
             <wp:extent cx="5937885" cy="2250440"/>
             <wp:effectExtent l="0" t="0" r="5715" b="0"/>
-            <wp:docPr id="5" name="Picture 5"/>
+            <wp:docPr id="5" name="Picture 5" descr="System Architecture"/>
             <wp:cNvGraphicFramePr>
               <a:graphicFrameLocks xmlns:a="http://schemas.openxmlformats.org/drawingml/2006/main" noChangeAspect="1"/>
             </wp:cNvGraphicFramePr>
@@ -2637,7 +2637,7 @@
               <a:graphicData uri="http://schemas.openxmlformats.org/drawingml/2006/picture">
                 <pic:pic xmlns:pic="http://schemas.openxmlformats.org/drawingml/2006/picture">
                   <pic:nvPicPr>
-                    <pic:cNvPr id="0" name="Picture 5"/>
+                    <pic:cNvPr id="5" name="Picture 5" descr="System Architecture"/>
                     <pic:cNvPicPr>
                       <a:picLocks noChangeAspect="1" noChangeArrowheads="1"/>
                     </pic:cNvPicPr>
@@ -2680,7 +2680,7 @@
         <w:pStyle w:val="Heading2"/>
       </w:pPr>
       <w:bookmarkStart w:id="4" w:name="_Toc94854192"/>
-      <w:bookmarkStart w:id="5" w:name="_Toc94855211"/>
+      <w:bookmarkStart w:id="5" w:name="_Toc94965456"/>
       <w:r>
         <w:t>Software Modules</w:t>
       </w:r>
@@ -2692,7 +2692,7 @@
         <w:pStyle w:val="Heading3"/>
       </w:pPr>
       <w:bookmarkStart w:id="6" w:name="_Toc94854193"/>
-      <w:bookmarkStart w:id="7" w:name="_Toc94855212"/>
+      <w:bookmarkStart w:id="7" w:name="_Toc94965457"/>
       <w:r>
         <w:t>Configuration Manager</w:t>
       </w:r>
@@ -2722,7 +2722,7 @@
         <w:pStyle w:val="Heading3"/>
       </w:pPr>
       <w:bookmarkStart w:id="8" w:name="_Toc94854194"/>
-      <w:bookmarkStart w:id="9" w:name="_Toc94855213"/>
+      <w:bookmarkStart w:id="9" w:name="_Toc94965458"/>
       <w:r>
         <w:t>Game Automation Handler</w:t>
       </w:r>
@@ -2753,7 +2753,7 @@
         <w:pStyle w:val="Heading3"/>
       </w:pPr>
       <w:bookmarkStart w:id="10" w:name="_Toc94854195"/>
-      <w:bookmarkStart w:id="11" w:name="_Toc94855214"/>
+      <w:bookmarkStart w:id="11" w:name="_Toc94965459"/>
       <w:r>
         <w:t>Keyboard Handler</w:t>
       </w:r>
@@ -2766,15 +2766,7 @@
       </w:pPr>
       <w:r>
         <w:tab/>
-        <w:t xml:space="preserve">The keyboard handler oversees keyboard inputs to Windows to automate the interaction with Minecraft once it is set as the primary screen. Multiple keyboard inputs are needed to complete different interactions such as opening the game’s text chat, </w:t>
-      </w:r>
-      <w:proofErr w:type="gramStart"/>
-      <w:r>
-        <w:t>entering</w:t>
-      </w:r>
-      <w:proofErr w:type="gramEnd"/>
-      <w:r>
-        <w:t xml:space="preserve"> and verifying the commands for World Edit, and teleporting the player around the map.</w:t>
+        <w:t>The keyboard handler oversees keyboard inputs to Windows to automate the interaction with Minecraft once it is set as the primary screen. Multiple keyboard inputs are needed to complete different interactions such as opening the game’s text chat, entering and verifying the commands for World Edit, and teleporting the player around the map.</w:t>
       </w:r>
       <w:r>
         <w:t xml:space="preserve"> To minimize mistakes, the keyboard handler can implement self-checking to make sure that anything that any text that is inputted into a chat box matches what should have been type</w:t>
@@ -2809,7 +2801,7 @@
         <w:pStyle w:val="Heading3"/>
       </w:pPr>
       <w:bookmarkStart w:id="12" w:name="_Toc94854196"/>
-      <w:bookmarkStart w:id="13" w:name="_Toc94855215"/>
+      <w:bookmarkStart w:id="13" w:name="_Toc94965460"/>
       <w:r>
         <w:t>Window Handler</w:t>
       </w:r>
@@ -2830,7 +2822,7 @@
         <w:pStyle w:val="Heading3"/>
       </w:pPr>
       <w:bookmarkStart w:id="14" w:name="_Toc94854197"/>
-      <w:bookmarkStart w:id="15" w:name="_Toc94855216"/>
+      <w:bookmarkStart w:id="15" w:name="_Toc94965461"/>
       <w:r>
         <w:t>Places Parser</w:t>
       </w:r>
@@ -2880,7 +2872,7 @@
         <w:pStyle w:val="Heading2"/>
       </w:pPr>
       <w:bookmarkStart w:id="16" w:name="_Toc94854198"/>
-      <w:bookmarkStart w:id="17" w:name="_Toc94855217"/>
+      <w:bookmarkStart w:id="17" w:name="_Toc94965462"/>
       <w:r>
         <w:t>User Interfaces</w:t>
       </w:r>
@@ -2892,7 +2884,7 @@
         <w:pStyle w:val="Heading3"/>
       </w:pPr>
       <w:bookmarkStart w:id="18" w:name="_Toc94854199"/>
-      <w:bookmarkStart w:id="19" w:name="_Toc94855218"/>
+      <w:bookmarkStart w:id="19" w:name="_Toc94965463"/>
       <w:r>
         <w:t>Configuration Screen</w:t>
       </w:r>
@@ -2921,7 +2913,7 @@
         <w:pStyle w:val="Heading3"/>
       </w:pPr>
       <w:bookmarkStart w:id="20" w:name="_Toc94854200"/>
-      <w:bookmarkStart w:id="21" w:name="_Toc94855219"/>
+      <w:bookmarkStart w:id="21" w:name="_Toc94965464"/>
       <w:r>
         <w:t>Home Screen</w:t>
       </w:r>
@@ -2980,7 +2972,7 @@
       <w:pPr>
         <w:pStyle w:val="Heading1"/>
       </w:pPr>
-      <w:bookmarkStart w:id="23" w:name="_Toc94855220"/>
+      <w:bookmarkStart w:id="23" w:name="_Toc94965465"/>
       <w:r>
         <w:lastRenderedPageBreak/>
         <w:t>Hardware, Software</w:t>
@@ -2999,7 +2991,7 @@
         <w:pStyle w:val="Heading2"/>
       </w:pPr>
       <w:bookmarkStart w:id="24" w:name="_Toc94854202"/>
-      <w:bookmarkStart w:id="25" w:name="_Toc94855221"/>
+      <w:bookmarkStart w:id="25" w:name="_Toc94965466"/>
       <w:r>
         <w:t>Hardware Requirements</w:t>
       </w:r>
@@ -3342,7 +3334,7 @@
         <w:pStyle w:val="Heading2"/>
       </w:pPr>
       <w:bookmarkStart w:id="26" w:name="_Toc94854203"/>
-      <w:bookmarkStart w:id="27" w:name="_Toc94855222"/>
+      <w:bookmarkStart w:id="27" w:name="_Toc94965467"/>
       <w:r>
         <w:t>Software Requirements</w:t>
       </w:r>
@@ -3613,7 +3605,7 @@
         <w:pStyle w:val="Heading2"/>
       </w:pPr>
       <w:bookmarkStart w:id="28" w:name="_Toc94854204"/>
-      <w:bookmarkStart w:id="29" w:name="_Toc94855223"/>
+      <w:bookmarkStart w:id="29" w:name="_Toc94965468"/>
       <w:r>
         <w:t>System Requirements</w:t>
       </w:r>
@@ -3760,7 +3752,7 @@
         <w:pStyle w:val="Heading1"/>
       </w:pPr>
       <w:bookmarkStart w:id="30" w:name="_Toc94854205"/>
-      <w:bookmarkStart w:id="31" w:name="_Toc94855224"/>
+      <w:bookmarkStart w:id="31" w:name="_Toc94965469"/>
       <w:r>
         <w:lastRenderedPageBreak/>
         <w:t>External Interfaces</w:t>
@@ -3773,7 +3765,7 @@
         <w:pStyle w:val="Heading2"/>
       </w:pPr>
       <w:bookmarkStart w:id="32" w:name="_Toc94854206"/>
-      <w:bookmarkStart w:id="33" w:name="_Toc94855225"/>
+      <w:bookmarkStart w:id="33" w:name="_Toc94965470"/>
       <w:r>
         <w:t>pywin32</w:t>
       </w:r>
@@ -3821,7 +3813,7 @@
         <w:pStyle w:val="Heading2"/>
       </w:pPr>
       <w:bookmarkStart w:id="34" w:name="_Toc94854207"/>
-      <w:bookmarkStart w:id="35" w:name="_Toc94855226"/>
+      <w:bookmarkStart w:id="35" w:name="_Toc94965471"/>
       <w:r>
         <w:t>Minecraft Java Edition</w:t>
       </w:r>
@@ -3860,7 +3852,7 @@
         <w:pStyle w:val="Heading2"/>
       </w:pPr>
       <w:bookmarkStart w:id="36" w:name="_Toc94854208"/>
-      <w:bookmarkStart w:id="37" w:name="_Toc94855227"/>
+      <w:bookmarkStart w:id="37" w:name="_Toc94965472"/>
       <w:r>
         <w:t>WorldEdit</w:t>
       </w:r>
@@ -3912,7 +3904,7 @@
         <w:pStyle w:val="Heading1"/>
       </w:pPr>
       <w:bookmarkStart w:id="38" w:name="_Toc94854209"/>
-      <w:bookmarkStart w:id="39" w:name="_Toc94855228"/>
+      <w:bookmarkStart w:id="39" w:name="_Toc94965473"/>
       <w:r>
         <w:lastRenderedPageBreak/>
         <w:t>Software Design</w:t>
@@ -3925,7 +3917,7 @@
         <w:pStyle w:val="Heading2"/>
       </w:pPr>
       <w:bookmarkStart w:id="40" w:name="_Toc94854210"/>
-      <w:bookmarkStart w:id="41" w:name="_Toc94855229"/>
+      <w:bookmarkStart w:id="41" w:name="_Toc94965474"/>
       <w:r>
         <w:t>Class Diagram</w:t>
       </w:r>
@@ -3941,10 +3933,10 @@
           <w:noProof/>
         </w:rPr>
         <w:drawing>
-          <wp:inline distT="0" distB="0" distL="0" distR="0" wp14:anchorId="5C1EDA68" wp14:editId="7DFAB52B">
+          <wp:inline distT="0" distB="0" distL="0" distR="0" wp14:anchorId="5C1EDA68" wp14:editId="60D6E3EB">
             <wp:extent cx="5149901" cy="7505084"/>
             <wp:effectExtent l="0" t="0" r="0" b="635"/>
-            <wp:docPr id="1" name="Picture 1"/>
+            <wp:docPr id="1" name="Picture 1" descr="UML Class Diagram"/>
             <wp:cNvGraphicFramePr>
               <a:graphicFrameLocks xmlns:a="http://schemas.openxmlformats.org/drawingml/2006/main" noChangeAspect="1"/>
             </wp:cNvGraphicFramePr>
@@ -3952,7 +3944,7 @@
               <a:graphicData uri="http://schemas.openxmlformats.org/drawingml/2006/picture">
                 <pic:pic xmlns:pic="http://schemas.openxmlformats.org/drawingml/2006/picture">
                   <pic:nvPicPr>
-                    <pic:cNvPr id="0" name="Picture 1"/>
+                    <pic:cNvPr id="1" name="Picture 1" descr="UML Class Diagram"/>
                     <pic:cNvPicPr>
                       <a:picLocks noChangeAspect="1" noChangeArrowheads="1"/>
                     </pic:cNvPicPr>
@@ -3995,7 +3987,7 @@
         <w:pStyle w:val="Heading2"/>
       </w:pPr>
       <w:bookmarkStart w:id="42" w:name="_Toc94854211"/>
-      <w:bookmarkStart w:id="43" w:name="_Toc94855230"/>
+      <w:bookmarkStart w:id="43" w:name="_Toc94965475"/>
       <w:r>
         <w:lastRenderedPageBreak/>
         <w:t>Class Specifications</w:t>
@@ -4008,7 +4000,7 @@
         <w:pStyle w:val="Heading3"/>
       </w:pPr>
       <w:bookmarkStart w:id="44" w:name="_Toc94854212"/>
-      <w:bookmarkStart w:id="45" w:name="_Toc94855231"/>
+      <w:bookmarkStart w:id="45" w:name="_Toc94965476"/>
       <w:r>
         <w:t>User Interface</w:t>
       </w:r>
@@ -4024,10 +4016,10 @@
           <w:noProof/>
         </w:rPr>
         <w:drawing>
-          <wp:inline distT="0" distB="0" distL="0" distR="0" wp14:anchorId="28FB002A" wp14:editId="4604C125">
+          <wp:inline distT="0" distB="0" distL="0" distR="0" wp14:anchorId="28FB002A" wp14:editId="39E1BD83">
             <wp:extent cx="2296795" cy="2092325"/>
             <wp:effectExtent l="0" t="0" r="8255" b="3175"/>
-            <wp:docPr id="4" name="Picture 4"/>
+            <wp:docPr id="4" name="Picture 4" descr="Main Class Specification"/>
             <wp:cNvGraphicFramePr>
               <a:graphicFrameLocks xmlns:a="http://schemas.openxmlformats.org/drawingml/2006/main" noChangeAspect="1"/>
             </wp:cNvGraphicFramePr>
@@ -4035,7 +4027,7 @@
               <a:graphicData uri="http://schemas.openxmlformats.org/drawingml/2006/picture">
                 <pic:pic xmlns:pic="http://schemas.openxmlformats.org/drawingml/2006/picture">
                   <pic:nvPicPr>
-                    <pic:cNvPr id="0" name="Picture 4"/>
+                    <pic:cNvPr id="4" name="Picture 4" descr="Main Class Specification"/>
                     <pic:cNvPicPr>
                       <a:picLocks noChangeAspect="1" noChangeArrowheads="1"/>
                     </pic:cNvPicPr>
@@ -4082,10 +4074,10 @@
           <w:noProof/>
         </w:rPr>
         <w:drawing>
-          <wp:inline distT="0" distB="0" distL="0" distR="0" wp14:anchorId="07AC4E37" wp14:editId="62DB134B">
+          <wp:inline distT="0" distB="0" distL="0" distR="0" wp14:anchorId="07AC4E37" wp14:editId="646BC2A8">
             <wp:extent cx="2296795" cy="1353185"/>
             <wp:effectExtent l="0" t="0" r="8255" b="0"/>
-            <wp:docPr id="6" name="Picture 6" descr="Table&#10;&#10;Description automatically generated"/>
+            <wp:docPr id="6" name="Picture 6" descr="ConfigurationScreen Class Specification"/>
             <wp:cNvGraphicFramePr>
               <a:graphicFrameLocks xmlns:a="http://schemas.openxmlformats.org/drawingml/2006/main" noChangeAspect="1"/>
             </wp:cNvGraphicFramePr>
@@ -4093,7 +4085,7 @@
               <a:graphicData uri="http://schemas.openxmlformats.org/drawingml/2006/picture">
                 <pic:pic xmlns:pic="http://schemas.openxmlformats.org/drawingml/2006/picture">
                   <pic:nvPicPr>
-                    <pic:cNvPr id="6" name="Picture 6" descr="Table&#10;&#10;Description automatically generated"/>
+                    <pic:cNvPr id="6" name="Picture 6" descr="ConfigurationScreen Class Specification"/>
                     <pic:cNvPicPr>
                       <a:picLocks noChangeAspect="1" noChangeArrowheads="1"/>
                     </pic:cNvPicPr>
@@ -4140,10 +4132,10 @@
           <w:noProof/>
         </w:rPr>
         <w:drawing>
-          <wp:inline distT="0" distB="0" distL="0" distR="0" wp14:anchorId="0F3109F8" wp14:editId="4102FBB2">
+          <wp:inline distT="0" distB="0" distL="0" distR="0" wp14:anchorId="0F3109F8" wp14:editId="5931A88D">
             <wp:extent cx="2296795" cy="1851025"/>
             <wp:effectExtent l="0" t="0" r="8255" b="0"/>
-            <wp:docPr id="8" name="Picture 8"/>
+            <wp:docPr id="8" name="Picture 8" descr="HomeScreen Class Specification"/>
             <wp:cNvGraphicFramePr>
               <a:graphicFrameLocks xmlns:a="http://schemas.openxmlformats.org/drawingml/2006/main" noChangeAspect="1"/>
             </wp:cNvGraphicFramePr>
@@ -4151,7 +4143,7 @@
               <a:graphicData uri="http://schemas.openxmlformats.org/drawingml/2006/picture">
                 <pic:pic xmlns:pic="http://schemas.openxmlformats.org/drawingml/2006/picture">
                   <pic:nvPicPr>
-                    <pic:cNvPr id="0" name="Picture 7"/>
+                    <pic:cNvPr id="8" name="Picture 8" descr="HomeScreen Class Specification"/>
                     <pic:cNvPicPr>
                       <a:picLocks noChangeAspect="1" noChangeArrowheads="1"/>
                     </pic:cNvPicPr>
@@ -4208,7 +4200,7 @@
         <w:pStyle w:val="Heading3"/>
       </w:pPr>
       <w:bookmarkStart w:id="46" w:name="_Toc94854213"/>
-      <w:bookmarkStart w:id="47" w:name="_Toc94855232"/>
+      <w:bookmarkStart w:id="47" w:name="_Toc94965477"/>
       <w:r>
         <w:lastRenderedPageBreak/>
         <w:t>Software Modules</w:t>
@@ -4225,10 +4217,10 @@
           <w:noProof/>
         </w:rPr>
         <w:drawing>
-          <wp:inline distT="0" distB="0" distL="0" distR="0" wp14:anchorId="1B0AC601" wp14:editId="335C97C0">
+          <wp:inline distT="0" distB="0" distL="0" distR="0" wp14:anchorId="1B0AC601" wp14:editId="7FDBF124">
             <wp:extent cx="2296795" cy="2589530"/>
             <wp:effectExtent l="0" t="0" r="8255" b="1270"/>
-            <wp:docPr id="11" name="Picture 11" descr="Table&#10;&#10;Description automatically generated"/>
+            <wp:docPr id="11" name="Picture 11" descr="Configurator Class Specification"/>
             <wp:cNvGraphicFramePr>
               <a:graphicFrameLocks xmlns:a="http://schemas.openxmlformats.org/drawingml/2006/main" noChangeAspect="1"/>
             </wp:cNvGraphicFramePr>
@@ -4236,7 +4228,7 @@
               <a:graphicData uri="http://schemas.openxmlformats.org/drawingml/2006/picture">
                 <pic:pic xmlns:pic="http://schemas.openxmlformats.org/drawingml/2006/picture">
                   <pic:nvPicPr>
-                    <pic:cNvPr id="11" name="Picture 11" descr="Table&#10;&#10;Description automatically generated"/>
+                    <pic:cNvPr id="11" name="Picture 11" descr="Configurator Class Specification"/>
                     <pic:cNvPicPr>
                       <a:picLocks noChangeAspect="1" noChangeArrowheads="1"/>
                     </pic:cNvPicPr>
@@ -4283,10 +4275,10 @@
           <w:noProof/>
         </w:rPr>
         <w:drawing>
-          <wp:inline distT="0" distB="0" distL="0" distR="0" wp14:anchorId="706825F6" wp14:editId="34BEACD5">
+          <wp:inline distT="0" distB="0" distL="0" distR="0" wp14:anchorId="706825F6" wp14:editId="21D8A303">
             <wp:extent cx="2296795" cy="4323080"/>
             <wp:effectExtent l="0" t="0" r="8255" b="1270"/>
-            <wp:docPr id="12" name="Picture 12" descr="Text, letter&#10;&#10;Description automatically generated"/>
+            <wp:docPr id="12" name="Picture 12" descr="GameAutomator Class Specification"/>
             <wp:cNvGraphicFramePr>
               <a:graphicFrameLocks xmlns:a="http://schemas.openxmlformats.org/drawingml/2006/main" noChangeAspect="1"/>
             </wp:cNvGraphicFramePr>
@@ -4294,7 +4286,7 @@
               <a:graphicData uri="http://schemas.openxmlformats.org/drawingml/2006/picture">
                 <pic:pic xmlns:pic="http://schemas.openxmlformats.org/drawingml/2006/picture">
                   <pic:nvPicPr>
-                    <pic:cNvPr id="12" name="Picture 12" descr="Text, letter&#10;&#10;Description automatically generated"/>
+                    <pic:cNvPr id="12" name="Picture 12" descr="GameAutomator Class Specification"/>
                     <pic:cNvPicPr>
                       <a:picLocks noChangeAspect="1" noChangeArrowheads="1"/>
                     </pic:cNvPicPr>
@@ -4342,10 +4334,10 @@
         </w:rPr>
         <w:lastRenderedPageBreak/>
         <w:drawing>
-          <wp:inline distT="0" distB="0" distL="0" distR="0" wp14:anchorId="601B4444" wp14:editId="19F68346">
+          <wp:inline distT="0" distB="0" distL="0" distR="0" wp14:anchorId="601B4444" wp14:editId="4A5F0D0B">
             <wp:extent cx="2296795" cy="2092325"/>
             <wp:effectExtent l="0" t="0" r="8255" b="3175"/>
-            <wp:docPr id="13" name="Picture 13" descr="Table&#10;&#10;Description automatically generated"/>
+            <wp:docPr id="13" name="Picture 13" descr="KeyboardHandler Class Specification"/>
             <wp:cNvGraphicFramePr>
               <a:graphicFrameLocks xmlns:a="http://schemas.openxmlformats.org/drawingml/2006/main" noChangeAspect="1"/>
             </wp:cNvGraphicFramePr>
@@ -4353,7 +4345,7 @@
               <a:graphicData uri="http://schemas.openxmlformats.org/drawingml/2006/picture">
                 <pic:pic xmlns:pic="http://schemas.openxmlformats.org/drawingml/2006/picture">
                   <pic:nvPicPr>
-                    <pic:cNvPr id="13" name="Picture 13" descr="Table&#10;&#10;Description automatically generated"/>
+                    <pic:cNvPr id="13" name="Picture 13" descr="KeyboardHandler Class Specification"/>
                     <pic:cNvPicPr>
                       <a:picLocks noChangeAspect="1" noChangeArrowheads="1"/>
                     </pic:cNvPicPr>
@@ -4400,10 +4392,10 @@
           <w:noProof/>
         </w:rPr>
         <w:drawing>
-          <wp:inline distT="0" distB="0" distL="0" distR="0" wp14:anchorId="656D3E0C" wp14:editId="299A7E0D">
+          <wp:inline distT="0" distB="0" distL="0" distR="0" wp14:anchorId="656D3E0C" wp14:editId="19D8A549">
             <wp:extent cx="2296795" cy="1353185"/>
             <wp:effectExtent l="0" t="0" r="8255" b="0"/>
-            <wp:docPr id="14" name="Picture 14" descr="Table&#10;&#10;Description automatically generated"/>
+            <wp:docPr id="14" name="Picture 14" descr="PlaceParser  Class Specification"/>
             <wp:cNvGraphicFramePr>
               <a:graphicFrameLocks xmlns:a="http://schemas.openxmlformats.org/drawingml/2006/main" noChangeAspect="1"/>
             </wp:cNvGraphicFramePr>
@@ -4411,7 +4403,7 @@
               <a:graphicData uri="http://schemas.openxmlformats.org/drawingml/2006/picture">
                 <pic:pic xmlns:pic="http://schemas.openxmlformats.org/drawingml/2006/picture">
                   <pic:nvPicPr>
-                    <pic:cNvPr id="14" name="Picture 14" descr="Table&#10;&#10;Description automatically generated"/>
+                    <pic:cNvPr id="14" name="Picture 14" descr="PlaceParser  Class Specification"/>
                     <pic:cNvPicPr>
                       <a:picLocks noChangeAspect="1" noChangeArrowheads="1"/>
                     </pic:cNvPicPr>
@@ -4458,10 +4450,10 @@
           <w:noProof/>
         </w:rPr>
         <w:drawing>
-          <wp:inline distT="0" distB="0" distL="0" distR="0" wp14:anchorId="2875F23B" wp14:editId="56E5D763">
+          <wp:inline distT="0" distB="0" distL="0" distR="0" wp14:anchorId="2875F23B" wp14:editId="6F8C5AF1">
             <wp:extent cx="2296795" cy="1851025"/>
             <wp:effectExtent l="0" t="0" r="8255" b="0"/>
-            <wp:docPr id="15" name="Picture 15" descr="Table&#10;&#10;Description automatically generated"/>
+            <wp:docPr id="15" name="Picture 15" descr="Place  Class Specification"/>
             <wp:cNvGraphicFramePr>
               <a:graphicFrameLocks xmlns:a="http://schemas.openxmlformats.org/drawingml/2006/main" noChangeAspect="1"/>
             </wp:cNvGraphicFramePr>
@@ -4469,7 +4461,7 @@
               <a:graphicData uri="http://schemas.openxmlformats.org/drawingml/2006/picture">
                 <pic:pic xmlns:pic="http://schemas.openxmlformats.org/drawingml/2006/picture">
                   <pic:nvPicPr>
-                    <pic:cNvPr id="15" name="Picture 15" descr="Table&#10;&#10;Description automatically generated"/>
+                    <pic:cNvPr id="15" name="Picture 15" descr="Place  Class Specification"/>
                     <pic:cNvPicPr>
                       <a:picLocks noChangeAspect="1" noChangeArrowheads="1"/>
                     </pic:cNvPicPr>
@@ -4516,10 +4508,10 @@
           <w:noProof/>
         </w:rPr>
         <w:drawing>
-          <wp:inline distT="0" distB="0" distL="0" distR="0" wp14:anchorId="56D4C84B" wp14:editId="73B2D76A">
+          <wp:inline distT="0" distB="0" distL="0" distR="0" wp14:anchorId="56D4C84B" wp14:editId="0EE0396D">
             <wp:extent cx="2296795" cy="2092325"/>
             <wp:effectExtent l="0" t="0" r="8255" b="3175"/>
-            <wp:docPr id="17" name="Picture 17" descr="Table&#10;&#10;Description automatically generated with medium confidence"/>
+            <wp:docPr id="17" name="Picture 17" descr="WindowHandler  Class Specification"/>
             <wp:cNvGraphicFramePr>
               <a:graphicFrameLocks xmlns:a="http://schemas.openxmlformats.org/drawingml/2006/main" noChangeAspect="1"/>
             </wp:cNvGraphicFramePr>
@@ -4527,7 +4519,7 @@
               <a:graphicData uri="http://schemas.openxmlformats.org/drawingml/2006/picture">
                 <pic:pic xmlns:pic="http://schemas.openxmlformats.org/drawingml/2006/picture">
                   <pic:nvPicPr>
-                    <pic:cNvPr id="17" name="Picture 17" descr="Table&#10;&#10;Description automatically generated with medium confidence"/>
+                    <pic:cNvPr id="17" name="Picture 17" descr="WindowHandler  Class Specification"/>
                     <pic:cNvPicPr>
                       <a:picLocks noChangeAspect="1" noChangeArrowheads="1"/>
                     </pic:cNvPicPr>
@@ -4575,10 +4567,10 @@
         </w:rPr>
         <w:lastRenderedPageBreak/>
         <w:drawing>
-          <wp:inline distT="0" distB="0" distL="0" distR="0" wp14:anchorId="42D93E1F" wp14:editId="52F7DF99">
+          <wp:inline distT="0" distB="0" distL="0" distR="0" wp14:anchorId="42D93E1F" wp14:editId="2004D9C2">
             <wp:extent cx="2296795" cy="3584575"/>
             <wp:effectExtent l="0" t="0" r="8255" b="0"/>
-            <wp:docPr id="16" name="Picture 16" descr="Table&#10;&#10;Description automatically generated"/>
+            <wp:docPr id="16" name="Picture 16" descr="Window Class Specification"/>
             <wp:cNvGraphicFramePr>
               <a:graphicFrameLocks xmlns:a="http://schemas.openxmlformats.org/drawingml/2006/main" noChangeAspect="1"/>
             </wp:cNvGraphicFramePr>
@@ -4586,7 +4578,7 @@
               <a:graphicData uri="http://schemas.openxmlformats.org/drawingml/2006/picture">
                 <pic:pic xmlns:pic="http://schemas.openxmlformats.org/drawingml/2006/picture">
                   <pic:nvPicPr>
-                    <pic:cNvPr id="16" name="Picture 16" descr="Table&#10;&#10;Description automatically generated"/>
+                    <pic:cNvPr id="16" name="Picture 16" descr="Window Class Specification"/>
                     <pic:cNvPicPr>
                       <a:picLocks noChangeAspect="1" noChangeArrowheads="1"/>
                     </pic:cNvPicPr>
@@ -4641,7 +4633,7 @@
         <w:pStyle w:val="Heading2"/>
       </w:pPr>
       <w:bookmarkStart w:id="48" w:name="_Toc94854214"/>
-      <w:bookmarkStart w:id="49" w:name="_Toc94855233"/>
+      <w:bookmarkStart w:id="49" w:name="_Toc94965478"/>
       <w:r>
         <w:lastRenderedPageBreak/>
         <w:t>Interaction Diagrams</w:t>
@@ -4654,7 +4646,7 @@
         <w:pStyle w:val="Heading3"/>
       </w:pPr>
       <w:bookmarkStart w:id="50" w:name="_Toc94854215"/>
-      <w:bookmarkStart w:id="51" w:name="_Toc94855234"/>
+      <w:bookmarkStart w:id="51" w:name="_Toc94965479"/>
       <w:r>
         <w:t>Starting the Program</w:t>
       </w:r>
@@ -4670,10 +4662,10 @@
           <w:noProof/>
         </w:rPr>
         <w:drawing>
-          <wp:inline distT="0" distB="0" distL="0" distR="0" wp14:anchorId="33217A29" wp14:editId="34F74671">
+          <wp:inline distT="0" distB="0" distL="0" distR="0" wp14:anchorId="33217A29" wp14:editId="3F89347F">
             <wp:extent cx="2980944" cy="1828800"/>
             <wp:effectExtent l="0" t="0" r="0" b="0"/>
-            <wp:docPr id="22" name="Picture 22" descr="Diagram&#10;&#10;Description automatically generated"/>
+            <wp:docPr id="22" name="Picture 22" descr="Starting the Program Interaction Diagram"/>
             <wp:cNvGraphicFramePr>
               <a:graphicFrameLocks xmlns:a="http://schemas.openxmlformats.org/drawingml/2006/main" noChangeAspect="1"/>
             </wp:cNvGraphicFramePr>
@@ -4681,7 +4673,7 @@
               <a:graphicData uri="http://schemas.openxmlformats.org/drawingml/2006/picture">
                 <pic:pic xmlns:pic="http://schemas.openxmlformats.org/drawingml/2006/picture">
                   <pic:nvPicPr>
-                    <pic:cNvPr id="22" name="Picture 22" descr="Diagram&#10;&#10;Description automatically generated"/>
+                    <pic:cNvPr id="22" name="Picture 22" descr="Starting the Program Interaction Diagram"/>
                     <pic:cNvPicPr>
                       <a:picLocks noChangeAspect="1" noChangeArrowheads="1"/>
                     </pic:cNvPicPr>
@@ -4724,7 +4716,7 @@
         <w:pStyle w:val="Heading3"/>
       </w:pPr>
       <w:bookmarkStart w:id="52" w:name="_Toc94854216"/>
-      <w:bookmarkStart w:id="53" w:name="_Toc94855235"/>
+      <w:bookmarkStart w:id="53" w:name="_Toc94965480"/>
       <w:r>
         <w:t>Updating Configurations</w:t>
       </w:r>
@@ -4740,10 +4732,10 @@
           <w:noProof/>
         </w:rPr>
         <w:drawing>
-          <wp:inline distT="0" distB="0" distL="0" distR="0" wp14:anchorId="145D63F3" wp14:editId="1A6EC865">
+          <wp:inline distT="0" distB="0" distL="0" distR="0" wp14:anchorId="145D63F3" wp14:editId="689E9CB4">
             <wp:extent cx="5943600" cy="4287520"/>
             <wp:effectExtent l="0" t="0" r="0" b="0"/>
-            <wp:docPr id="21" name="Picture 21" descr="Diagram&#10;&#10;Description automatically generated"/>
+            <wp:docPr id="21" name="Picture 21" descr="Updating Configurations Interaction Diagram"/>
             <wp:cNvGraphicFramePr>
               <a:graphicFrameLocks xmlns:a="http://schemas.openxmlformats.org/drawingml/2006/main" noChangeAspect="1"/>
             </wp:cNvGraphicFramePr>
@@ -4751,7 +4743,7 @@
               <a:graphicData uri="http://schemas.openxmlformats.org/drawingml/2006/picture">
                 <pic:pic xmlns:pic="http://schemas.openxmlformats.org/drawingml/2006/picture">
                   <pic:nvPicPr>
-                    <pic:cNvPr id="21" name="Picture 21" descr="Diagram&#10;&#10;Description automatically generated"/>
+                    <pic:cNvPr id="21" name="Picture 21" descr="Updating Configurations Interaction Diagram"/>
                     <pic:cNvPicPr>
                       <a:picLocks noChangeAspect="1" noChangeArrowheads="1"/>
                     </pic:cNvPicPr>
@@ -4808,7 +4800,7 @@
         <w:pStyle w:val="Heading3"/>
       </w:pPr>
       <w:bookmarkStart w:id="54" w:name="_Toc94854217"/>
-      <w:bookmarkStart w:id="55" w:name="_Toc94855236"/>
+      <w:bookmarkStart w:id="55" w:name="_Toc94965481"/>
       <w:r>
         <w:lastRenderedPageBreak/>
         <w:t xml:space="preserve">Building </w:t>
@@ -4834,10 +4826,10 @@
           <w:noProof/>
         </w:rPr>
         <w:drawing>
-          <wp:inline distT="0" distB="0" distL="0" distR="0" wp14:anchorId="6E62EF2E" wp14:editId="350225D7">
+          <wp:inline distT="0" distB="0" distL="0" distR="0" wp14:anchorId="6E62EF2E" wp14:editId="3F4F96E1">
             <wp:extent cx="5943600" cy="4799965"/>
             <wp:effectExtent l="0" t="0" r="0" b="635"/>
-            <wp:docPr id="18" name="Picture 18" descr="Diagram&#10;&#10;Description automatically generated"/>
+            <wp:docPr id="18" name="Picture 18" descr="Building a Place Interaction Diagram"/>
             <wp:cNvGraphicFramePr>
               <a:graphicFrameLocks xmlns:a="http://schemas.openxmlformats.org/drawingml/2006/main" noChangeAspect="1"/>
             </wp:cNvGraphicFramePr>
@@ -4845,7 +4837,7 @@
               <a:graphicData uri="http://schemas.openxmlformats.org/drawingml/2006/picture">
                 <pic:pic xmlns:pic="http://schemas.openxmlformats.org/drawingml/2006/picture">
                   <pic:nvPicPr>
-                    <pic:cNvPr id="18" name="Picture 18" descr="Diagram&#10;&#10;Description automatically generated"/>
+                    <pic:cNvPr id="18" name="Picture 18" descr="Building a Place Interaction Diagram"/>
                     <pic:cNvPicPr>
                       <a:picLocks noChangeAspect="1" noChangeArrowheads="1"/>
                     </pic:cNvPicPr>
@@ -4888,7 +4880,7 @@
         <w:pStyle w:val="Heading3"/>
       </w:pPr>
       <w:bookmarkStart w:id="56" w:name="_Toc94854218"/>
-      <w:bookmarkStart w:id="57" w:name="_Toc94855237"/>
+      <w:bookmarkStart w:id="57" w:name="_Toc94965482"/>
       <w:r>
         <w:t>Stopping the Program</w:t>
       </w:r>
@@ -4904,10 +4896,10 @@
           <w:noProof/>
         </w:rPr>
         <w:drawing>
-          <wp:inline distT="0" distB="0" distL="0" distR="0" wp14:anchorId="470D2819" wp14:editId="5EC81262">
+          <wp:inline distT="0" distB="0" distL="0" distR="0" wp14:anchorId="470D2819" wp14:editId="00618D93">
             <wp:extent cx="3437890" cy="1626870"/>
             <wp:effectExtent l="0" t="0" r="0" b="0"/>
-            <wp:docPr id="19" name="Picture 19" descr="Diagram&#10;&#10;Description automatically generated"/>
+            <wp:docPr id="19" name="Picture 19" descr="Stopping the Program Interaction Diagram"/>
             <wp:cNvGraphicFramePr>
               <a:graphicFrameLocks xmlns:a="http://schemas.openxmlformats.org/drawingml/2006/main" noChangeAspect="1"/>
             </wp:cNvGraphicFramePr>
@@ -4915,7 +4907,7 @@
               <a:graphicData uri="http://schemas.openxmlformats.org/drawingml/2006/picture">
                 <pic:pic xmlns:pic="http://schemas.openxmlformats.org/drawingml/2006/picture">
                   <pic:nvPicPr>
-                    <pic:cNvPr id="19" name="Picture 19" descr="Diagram&#10;&#10;Description automatically generated"/>
+                    <pic:cNvPr id="19" name="Picture 19" descr="Stopping the Program Interaction Diagram"/>
                     <pic:cNvPicPr>
                       <a:picLocks noChangeAspect="1" noChangeArrowheads="1"/>
                     </pic:cNvPicPr>
@@ -4970,7 +4962,7 @@
         <w:pStyle w:val="Heading2"/>
       </w:pPr>
       <w:bookmarkStart w:id="58" w:name="_Toc94854219"/>
-      <w:bookmarkStart w:id="59" w:name="_Toc94855238"/>
+      <w:bookmarkStart w:id="59" w:name="_Toc94965483"/>
       <w:r>
         <w:lastRenderedPageBreak/>
         <w:t>Design Considerations</w:t>
@@ -4983,7 +4975,7 @@
         <w:pStyle w:val="Heading3"/>
       </w:pPr>
       <w:bookmarkStart w:id="60" w:name="_Toc94854220"/>
-      <w:bookmarkStart w:id="61" w:name="_Toc94855239"/>
+      <w:bookmarkStart w:id="61" w:name="_Toc94965484"/>
       <w:r>
         <w:t>Modularity</w:t>
       </w:r>
@@ -5023,7 +5015,7 @@
         <w:pStyle w:val="Heading3"/>
       </w:pPr>
       <w:bookmarkStart w:id="62" w:name="_Toc94854221"/>
-      <w:bookmarkStart w:id="63" w:name="_Toc94855240"/>
+      <w:bookmarkStart w:id="63" w:name="_Toc94965485"/>
       <w:r>
         <w:t>User Simplicity</w:t>
       </w:r>
@@ -5053,7 +5045,7 @@
         <w:pStyle w:val="Heading3"/>
       </w:pPr>
       <w:bookmarkStart w:id="64" w:name="_Toc94854222"/>
-      <w:bookmarkStart w:id="65" w:name="_Toc94855241"/>
+      <w:bookmarkStart w:id="65" w:name="_Toc94965486"/>
       <w:r>
         <w:t xml:space="preserve">Automation </w:t>
       </w:r>
@@ -5114,7 +5106,7 @@
         <w:pStyle w:val="Heading1"/>
       </w:pPr>
       <w:bookmarkStart w:id="66" w:name="_Toc94854223"/>
-      <w:bookmarkStart w:id="67" w:name="_Toc94855242"/>
+      <w:bookmarkStart w:id="67" w:name="_Toc94965487"/>
       <w:r>
         <w:lastRenderedPageBreak/>
         <w:t>User Interface Designs</w:t>
@@ -5127,7 +5119,7 @@
         <w:pStyle w:val="Heading2"/>
       </w:pPr>
       <w:bookmarkStart w:id="68" w:name="_Toc94854224"/>
-      <w:bookmarkStart w:id="69" w:name="_Toc94855243"/>
+      <w:bookmarkStart w:id="69" w:name="_Toc94965488"/>
       <w:r>
         <w:t>Home Screen</w:t>
       </w:r>
@@ -5143,10 +5135,10 @@
           <w:noProof/>
         </w:rPr>
         <w:drawing>
-          <wp:inline distT="0" distB="0" distL="0" distR="0" wp14:anchorId="57A5E4B6" wp14:editId="538B5B54">
+          <wp:inline distT="0" distB="0" distL="0" distR="0" wp14:anchorId="57A5E4B6" wp14:editId="202E8D3C">
             <wp:extent cx="5943600" cy="3423920"/>
             <wp:effectExtent l="0" t="0" r="0" b="5080"/>
-            <wp:docPr id="2" name="Picture 2" descr="Table&#10;&#10;Description automatically generated with medium confidence"/>
+            <wp:docPr id="2" name="Picture 2" descr="Home Screen UI Design"/>
             <wp:cNvGraphicFramePr>
               <a:graphicFrameLocks xmlns:a="http://schemas.openxmlformats.org/drawingml/2006/main" noChangeAspect="1"/>
             </wp:cNvGraphicFramePr>
@@ -5154,7 +5146,7 @@
               <a:graphicData uri="http://schemas.openxmlformats.org/drawingml/2006/picture">
                 <pic:pic xmlns:pic="http://schemas.openxmlformats.org/drawingml/2006/picture">
                   <pic:nvPicPr>
-                    <pic:cNvPr id="2" name="Picture 2" descr="Table&#10;&#10;Description automatically generated with medium confidence"/>
+                    <pic:cNvPr id="2" name="Picture 2" descr="Home Screen UI Design"/>
                     <pic:cNvPicPr>
                       <a:picLocks noChangeAspect="1" noChangeArrowheads="1"/>
                     </pic:cNvPicPr>
@@ -5197,7 +5189,7 @@
         <w:pStyle w:val="Heading3"/>
       </w:pPr>
       <w:bookmarkStart w:id="70" w:name="_Toc94854225"/>
-      <w:bookmarkStart w:id="71" w:name="_Toc94855244"/>
+      <w:bookmarkStart w:id="71" w:name="_Toc94965489"/>
       <w:r>
         <w:t>Dark Mode Variant</w:t>
       </w:r>
@@ -5213,10 +5205,10 @@
           <w:noProof/>
         </w:rPr>
         <w:drawing>
-          <wp:inline distT="0" distB="0" distL="0" distR="0" wp14:anchorId="0D7FB57C" wp14:editId="08FB86ED">
+          <wp:inline distT="0" distB="0" distL="0" distR="0" wp14:anchorId="0D7FB57C" wp14:editId="2D2BB33B">
             <wp:extent cx="4678680" cy="3437890"/>
             <wp:effectExtent l="0" t="0" r="7620" b="0"/>
-            <wp:docPr id="3" name="Picture 3" descr="Graphical user interface&#10;&#10;Description automatically generated"/>
+            <wp:docPr id="3" name="Picture 3" descr="Home Screen Dark Mode UI Design"/>
             <wp:cNvGraphicFramePr>
               <a:graphicFrameLocks xmlns:a="http://schemas.openxmlformats.org/drawingml/2006/main" noChangeAspect="1"/>
             </wp:cNvGraphicFramePr>
@@ -5224,7 +5216,7 @@
               <a:graphicData uri="http://schemas.openxmlformats.org/drawingml/2006/picture">
                 <pic:pic xmlns:pic="http://schemas.openxmlformats.org/drawingml/2006/picture">
                   <pic:nvPicPr>
-                    <pic:cNvPr id="3" name="Picture 3" descr="Graphical user interface&#10;&#10;Description automatically generated"/>
+                    <pic:cNvPr id="3" name="Picture 3" descr="Home Screen Dark Mode UI Design"/>
                     <pic:cNvPicPr>
                       <a:picLocks noChangeAspect="1" noChangeArrowheads="1"/>
                     </pic:cNvPicPr>
@@ -5267,7 +5259,7 @@
         <w:pStyle w:val="Heading2"/>
       </w:pPr>
       <w:bookmarkStart w:id="72" w:name="_Toc94854226"/>
-      <w:bookmarkStart w:id="73" w:name="_Toc94855245"/>
+      <w:bookmarkStart w:id="73" w:name="_Toc94965490"/>
       <w:r>
         <w:lastRenderedPageBreak/>
         <w:t>Configuration Screen</w:t>
@@ -5284,10 +5276,10 @@
           <w:noProof/>
         </w:rPr>
         <w:drawing>
-          <wp:inline distT="0" distB="0" distL="0" distR="0" wp14:anchorId="1FA239B1" wp14:editId="68AF4F57">
+          <wp:inline distT="0" distB="0" distL="0" distR="0" wp14:anchorId="1FA239B1" wp14:editId="188D3D7A">
             <wp:extent cx="5943600" cy="3453765"/>
             <wp:effectExtent l="0" t="0" r="0" b="0"/>
-            <wp:docPr id="7" name="Picture 7" descr="Chart&#10;&#10;Description automatically generated"/>
+            <wp:docPr id="7" name="Picture 7" descr="Configuration Screen UI Design"/>
             <wp:cNvGraphicFramePr>
               <a:graphicFrameLocks xmlns:a="http://schemas.openxmlformats.org/drawingml/2006/main" noChangeAspect="1"/>
             </wp:cNvGraphicFramePr>
@@ -5295,7 +5287,7 @@
               <a:graphicData uri="http://schemas.openxmlformats.org/drawingml/2006/picture">
                 <pic:pic xmlns:pic="http://schemas.openxmlformats.org/drawingml/2006/picture">
                   <pic:nvPicPr>
-                    <pic:cNvPr id="7" name="Picture 7" descr="Chart&#10;&#10;Description automatically generated"/>
+                    <pic:cNvPr id="7" name="Picture 7" descr="Configuration Screen UI Design"/>
                     <pic:cNvPicPr>
                       <a:picLocks noChangeAspect="1" noChangeArrowheads="1"/>
                     </pic:cNvPicPr>
@@ -5338,7 +5330,7 @@
         <w:pStyle w:val="Heading3"/>
       </w:pPr>
       <w:bookmarkStart w:id="74" w:name="_Toc94854227"/>
-      <w:bookmarkStart w:id="75" w:name="_Toc94855246"/>
+      <w:bookmarkStart w:id="75" w:name="_Toc94965491"/>
       <w:r>
         <w:t>Dark Mode Variant</w:t>
       </w:r>
@@ -5354,10 +5346,10 @@
           <w:noProof/>
         </w:rPr>
         <w:drawing>
-          <wp:inline distT="0" distB="0" distL="0" distR="0" wp14:anchorId="255D13A4" wp14:editId="4A3540EF">
+          <wp:inline distT="0" distB="0" distL="0" distR="0" wp14:anchorId="255D13A4" wp14:editId="63342FDC">
             <wp:extent cx="4678680" cy="3437890"/>
             <wp:effectExtent l="0" t="0" r="7620" b="0"/>
-            <wp:docPr id="9" name="Picture 9" descr="A picture containing text&#10;&#10;Description automatically generated"/>
+            <wp:docPr id="9" name="Picture 9" descr="Configuration Screen Dark Mode UI Design"/>
             <wp:cNvGraphicFramePr>
               <a:graphicFrameLocks xmlns:a="http://schemas.openxmlformats.org/drawingml/2006/main" noChangeAspect="1"/>
             </wp:cNvGraphicFramePr>
@@ -5365,7 +5357,7 @@
               <a:graphicData uri="http://schemas.openxmlformats.org/drawingml/2006/picture">
                 <pic:pic xmlns:pic="http://schemas.openxmlformats.org/drawingml/2006/picture">
                   <pic:nvPicPr>
-                    <pic:cNvPr id="9" name="Picture 9" descr="A picture containing text&#10;&#10;Description automatically generated"/>
+                    <pic:cNvPr id="9" name="Picture 9" descr="Configuration Screen Dark Mode UI Design"/>
                     <pic:cNvPicPr>
                       <a:picLocks noChangeAspect="1" noChangeArrowheads="1"/>
                     </pic:cNvPicPr>
@@ -5411,7 +5403,7 @@
         <w:pStyle w:val="Heading1"/>
       </w:pPr>
       <w:bookmarkStart w:id="76" w:name="_Toc94854228"/>
-      <w:bookmarkStart w:id="77" w:name="_Toc94855247"/>
+      <w:bookmarkStart w:id="77" w:name="_Toc94965492"/>
       <w:r>
         <w:lastRenderedPageBreak/>
         <w:t>Glossary of Terms</w:t>
@@ -5644,7 +5636,7 @@
         <w:pStyle w:val="Heading1"/>
       </w:pPr>
       <w:bookmarkStart w:id="78" w:name="_Toc94854229"/>
-      <w:bookmarkStart w:id="79" w:name="_Toc94855248"/>
+      <w:bookmarkStart w:id="79" w:name="_Toc94965493"/>
       <w:r>
         <w:lastRenderedPageBreak/>
         <w:t>References</w:t>
@@ -7201,6 +7193,7 @@
   <w:rsids>
     <w:rsidRoot w:val="00D52C54"/>
     <w:rsid w:val="000C6105"/>
+    <w:rsid w:val="002649E7"/>
     <w:rsid w:val="00322478"/>
     <w:rsid w:val="00D52C54"/>
     <w:rsid w:val="00EF3B26"/>

</xml_diff>